<commit_message>
Em sửa lại báo cáo, thêm code coverage lần trước chưa chạy được ạ
</commit_message>
<xml_diff>
--- a/BaoCaoKiemThuCauTruc.docx
+++ b/BaoCaoKiemThuCauTruc.docx
@@ -20,16 +20,32 @@
     <w:p>
       <w:pPr>
         <w:pStyle w:val="NoSpacing"/>
-      </w:pPr>
-      <w:r>
+        <w:rPr>
+          <w:sz w:val="28"/>
+          <w:szCs w:val="28"/>
+        </w:rPr>
+      </w:pPr>
+      <w:r>
+        <w:rPr>
+          <w:sz w:val="28"/>
+          <w:szCs w:val="28"/>
+        </w:rPr>
         <w:t>Họ và tên: Thân Trung Hiếu</w:t>
       </w:r>
     </w:p>
     <w:p>
       <w:pPr>
         <w:pStyle w:val="NoSpacing"/>
-      </w:pPr>
-      <w:r>
+        <w:rPr>
+          <w:sz w:val="28"/>
+          <w:szCs w:val="28"/>
+        </w:rPr>
+      </w:pPr>
+      <w:r>
+        <w:rPr>
+          <w:sz w:val="28"/>
+          <w:szCs w:val="28"/>
+        </w:rPr>
         <w:t>Mã số sinh viên: 11020117</w:t>
       </w:r>
     </w:p>
@@ -42,26 +58,68 @@
       </w:r>
     </w:p>
     <w:p>
-      <w:r>
+      <w:pPr>
+        <w:rPr>
+          <w:sz w:val="28"/>
+          <w:szCs w:val="28"/>
+        </w:rPr>
+      </w:pPr>
+      <w:r>
+        <w:rPr>
+          <w:sz w:val="28"/>
+          <w:szCs w:val="28"/>
+        </w:rPr>
         <w:t>1.</w:t>
       </w:r>
       <w:r>
+        <w:rPr>
+          <w:sz w:val="28"/>
+          <w:szCs w:val="28"/>
+        </w:rPr>
         <w:t>Tên công cụ: Code Visual to Flowchart.</w:t>
       </w:r>
     </w:p>
     <w:p>
-      <w:r>
+      <w:pPr>
+        <w:rPr>
+          <w:sz w:val="28"/>
+          <w:szCs w:val="28"/>
+        </w:rPr>
+      </w:pPr>
+      <w:r>
+        <w:rPr>
+          <w:sz w:val="28"/>
+          <w:szCs w:val="28"/>
+        </w:rPr>
         <w:t>2.</w:t>
       </w:r>
       <w:r>
+        <w:rPr>
+          <w:sz w:val="28"/>
+          <w:szCs w:val="28"/>
+        </w:rPr>
         <w:t>Code sử dụng: Code phương trình bậc 2 trên Visual C#</w:t>
       </w:r>
     </w:p>
     <w:p>
-      <w:r>
+      <w:pPr>
+        <w:rPr>
+          <w:sz w:val="28"/>
+          <w:szCs w:val="28"/>
+        </w:rPr>
+      </w:pPr>
+      <w:r>
+        <w:rPr>
+          <w:sz w:val="28"/>
+          <w:szCs w:val="28"/>
+        </w:rPr>
         <w:t>3.</w:t>
       </w:r>
       <w:r>
+        <w:rPr>
+          <w:sz w:val="28"/>
+          <w:szCs w:val="28"/>
+        </w:rPr>
         <w:t>Diagram sau khi tạo ra bằng phần mềm:</w:t>
       </w:r>
     </w:p>
@@ -193,7 +251,17 @@
       </w:r>
     </w:p>
     <w:p>
-      <w:r>
+      <w:pPr>
+        <w:rPr>
+          <w:sz w:val="28"/>
+          <w:szCs w:val="28"/>
+        </w:rPr>
+      </w:pPr>
+      <w:r>
+        <w:rPr>
+          <w:sz w:val="28"/>
+          <w:szCs w:val="28"/>
+        </w:rPr>
         <w:lastRenderedPageBreak/>
         <w:t>4.Code đầy đủ chương trình:</w:t>
       </w:r>
@@ -2026,6 +2094,1600 @@
           <w:szCs w:val="19"/>
         </w:rPr>
       </w:pPr>
+    </w:p>
+    <w:p>
+      <w:pPr>
+        <w:autoSpaceDE w:val="0"/>
+        <w:autoSpaceDN w:val="0"/>
+        <w:adjustRightInd w:val="0"/>
+        <w:spacing w:after="0" w:line="240" w:lineRule="auto"/>
+        <w:rPr>
+          <w:rFonts w:cstheme="minorHAnsi"/>
+          <w:sz w:val="28"/>
+          <w:szCs w:val="28"/>
+        </w:rPr>
+      </w:pPr>
+      <w:r>
+        <w:rPr>
+          <w:rFonts w:cstheme="minorHAnsi"/>
+          <w:sz w:val="28"/>
+          <w:szCs w:val="28"/>
+        </w:rPr>
+        <w:t>5. Code Unit test và kết quả Code Coverage Results:</w:t>
+      </w:r>
+    </w:p>
+    <w:p>
+      <w:pPr>
+        <w:autoSpaceDE w:val="0"/>
+        <w:autoSpaceDN w:val="0"/>
+        <w:adjustRightInd w:val="0"/>
+        <w:spacing w:after="0" w:line="240" w:lineRule="auto"/>
+        <w:rPr>
+          <w:rFonts w:cstheme="minorHAnsi"/>
+          <w:sz w:val="19"/>
+          <w:szCs w:val="19"/>
+        </w:rPr>
+      </w:pPr>
+    </w:p>
+    <w:p>
+      <w:pPr>
+        <w:autoSpaceDE w:val="0"/>
+        <w:autoSpaceDN w:val="0"/>
+        <w:adjustRightInd w:val="0"/>
+        <w:spacing w:after="0" w:line="240" w:lineRule="auto"/>
+        <w:rPr>
+          <w:rFonts w:cstheme="minorHAnsi"/>
+          <w:sz w:val="19"/>
+          <w:szCs w:val="19"/>
+        </w:rPr>
+      </w:pPr>
+    </w:p>
+    <w:p>
+      <w:pPr>
+        <w:autoSpaceDE w:val="0"/>
+        <w:autoSpaceDN w:val="0"/>
+        <w:adjustRightInd w:val="0"/>
+        <w:spacing w:after="0" w:line="240" w:lineRule="auto"/>
+        <w:rPr>
+          <w:rFonts w:cstheme="minorHAnsi"/>
+          <w:sz w:val="19"/>
+          <w:szCs w:val="19"/>
+        </w:rPr>
+      </w:pPr>
+    </w:p>
+    <w:p>
+      <w:pPr>
+        <w:autoSpaceDE w:val="0"/>
+        <w:autoSpaceDN w:val="0"/>
+        <w:adjustRightInd w:val="0"/>
+        <w:spacing w:after="0" w:line="240" w:lineRule="auto"/>
+        <w:rPr>
+          <w:rFonts w:cstheme="minorHAnsi"/>
+          <w:sz w:val="19"/>
+          <w:szCs w:val="19"/>
+        </w:rPr>
+      </w:pPr>
+    </w:p>
+    <w:p>
+      <w:pPr>
+        <w:autoSpaceDE w:val="0"/>
+        <w:autoSpaceDN w:val="0"/>
+        <w:adjustRightInd w:val="0"/>
+        <w:spacing w:after="0" w:line="240" w:lineRule="auto"/>
+        <w:rPr>
+          <w:rFonts w:ascii="Consolas" w:hAnsi="Consolas" w:cs="Consolas"/>
+          <w:sz w:val="19"/>
+          <w:szCs w:val="19"/>
+        </w:rPr>
+      </w:pPr>
+      <w:r>
+        <w:rPr>
+          <w:rFonts w:ascii="Consolas" w:hAnsi="Consolas" w:cs="Consolas"/>
+          <w:color w:val="0000FF"/>
+          <w:sz w:val="19"/>
+          <w:szCs w:val="19"/>
+        </w:rPr>
+        <w:t>using</w:t>
+      </w:r>
+      <w:r>
+        <w:rPr>
+          <w:rFonts w:ascii="Consolas" w:hAnsi="Consolas" w:cs="Consolas"/>
+          <w:sz w:val="19"/>
+          <w:szCs w:val="19"/>
+        </w:rPr>
+        <w:t xml:space="preserve"> System;</w:t>
+      </w:r>
+    </w:p>
+    <w:p>
+      <w:pPr>
+        <w:autoSpaceDE w:val="0"/>
+        <w:autoSpaceDN w:val="0"/>
+        <w:adjustRightInd w:val="0"/>
+        <w:spacing w:after="0" w:line="240" w:lineRule="auto"/>
+        <w:rPr>
+          <w:rFonts w:ascii="Consolas" w:hAnsi="Consolas" w:cs="Consolas"/>
+          <w:sz w:val="19"/>
+          <w:szCs w:val="19"/>
+        </w:rPr>
+      </w:pPr>
+      <w:r>
+        <w:rPr>
+          <w:rFonts w:ascii="Consolas" w:hAnsi="Consolas" w:cs="Consolas"/>
+          <w:color w:val="0000FF"/>
+          <w:sz w:val="19"/>
+          <w:szCs w:val="19"/>
+        </w:rPr>
+        <w:t>using</w:t>
+      </w:r>
+      <w:r>
+        <w:rPr>
+          <w:rFonts w:ascii="Consolas" w:hAnsi="Consolas" w:cs="Consolas"/>
+          <w:sz w:val="19"/>
+          <w:szCs w:val="19"/>
+        </w:rPr>
+        <w:t xml:space="preserve"> System.Text;</w:t>
+      </w:r>
+    </w:p>
+    <w:p>
+      <w:pPr>
+        <w:autoSpaceDE w:val="0"/>
+        <w:autoSpaceDN w:val="0"/>
+        <w:adjustRightInd w:val="0"/>
+        <w:spacing w:after="0" w:line="240" w:lineRule="auto"/>
+        <w:rPr>
+          <w:rFonts w:ascii="Consolas" w:hAnsi="Consolas" w:cs="Consolas"/>
+          <w:sz w:val="19"/>
+          <w:szCs w:val="19"/>
+        </w:rPr>
+      </w:pPr>
+      <w:r>
+        <w:rPr>
+          <w:rFonts w:ascii="Consolas" w:hAnsi="Consolas" w:cs="Consolas"/>
+          <w:color w:val="0000FF"/>
+          <w:sz w:val="19"/>
+          <w:szCs w:val="19"/>
+        </w:rPr>
+        <w:t>using</w:t>
+      </w:r>
+      <w:r>
+        <w:rPr>
+          <w:rFonts w:ascii="Consolas" w:hAnsi="Consolas" w:cs="Consolas"/>
+          <w:sz w:val="19"/>
+          <w:szCs w:val="19"/>
+        </w:rPr>
+        <w:t xml:space="preserve"> System.Collections.Generic;</w:t>
+      </w:r>
+    </w:p>
+    <w:p>
+      <w:pPr>
+        <w:autoSpaceDE w:val="0"/>
+        <w:autoSpaceDN w:val="0"/>
+        <w:adjustRightInd w:val="0"/>
+        <w:spacing w:after="0" w:line="240" w:lineRule="auto"/>
+        <w:rPr>
+          <w:rFonts w:ascii="Consolas" w:hAnsi="Consolas" w:cs="Consolas"/>
+          <w:sz w:val="19"/>
+          <w:szCs w:val="19"/>
+        </w:rPr>
+      </w:pPr>
+      <w:r>
+        <w:rPr>
+          <w:rFonts w:ascii="Consolas" w:hAnsi="Consolas" w:cs="Consolas"/>
+          <w:color w:val="0000FF"/>
+          <w:sz w:val="19"/>
+          <w:szCs w:val="19"/>
+        </w:rPr>
+        <w:t>using</w:t>
+      </w:r>
+      <w:r>
+        <w:rPr>
+          <w:rFonts w:ascii="Consolas" w:hAnsi="Consolas" w:cs="Consolas"/>
+          <w:sz w:val="19"/>
+          <w:szCs w:val="19"/>
+        </w:rPr>
+        <w:t xml:space="preserve"> System.Linq;</w:t>
+      </w:r>
+    </w:p>
+    <w:p>
+      <w:pPr>
+        <w:autoSpaceDE w:val="0"/>
+        <w:autoSpaceDN w:val="0"/>
+        <w:adjustRightInd w:val="0"/>
+        <w:spacing w:after="0" w:line="240" w:lineRule="auto"/>
+        <w:rPr>
+          <w:rFonts w:ascii="Consolas" w:hAnsi="Consolas" w:cs="Consolas"/>
+          <w:sz w:val="19"/>
+          <w:szCs w:val="19"/>
+        </w:rPr>
+      </w:pPr>
+      <w:r>
+        <w:rPr>
+          <w:rFonts w:ascii="Consolas" w:hAnsi="Consolas" w:cs="Consolas"/>
+          <w:color w:val="0000FF"/>
+          <w:sz w:val="19"/>
+          <w:szCs w:val="19"/>
+        </w:rPr>
+        <w:t>using</w:t>
+      </w:r>
+      <w:r>
+        <w:rPr>
+          <w:rFonts w:ascii="Consolas" w:hAnsi="Consolas" w:cs="Consolas"/>
+          <w:sz w:val="19"/>
+          <w:szCs w:val="19"/>
+        </w:rPr>
+        <w:t xml:space="preserve"> Microsoft.VisualStudio.TestTools.UnitTesting;</w:t>
+      </w:r>
+    </w:p>
+    <w:p>
+      <w:pPr>
+        <w:autoSpaceDE w:val="0"/>
+        <w:autoSpaceDN w:val="0"/>
+        <w:adjustRightInd w:val="0"/>
+        <w:spacing w:after="0" w:line="240" w:lineRule="auto"/>
+        <w:rPr>
+          <w:rFonts w:ascii="Consolas" w:hAnsi="Consolas" w:cs="Consolas"/>
+          <w:sz w:val="19"/>
+          <w:szCs w:val="19"/>
+        </w:rPr>
+      </w:pPr>
+      <w:r>
+        <w:rPr>
+          <w:rFonts w:ascii="Consolas" w:hAnsi="Consolas" w:cs="Consolas"/>
+          <w:color w:val="0000FF"/>
+          <w:sz w:val="19"/>
+          <w:szCs w:val="19"/>
+        </w:rPr>
+        <w:t>using</w:t>
+      </w:r>
+      <w:r>
+        <w:rPr>
+          <w:rFonts w:ascii="Consolas" w:hAnsi="Consolas" w:cs="Consolas"/>
+          <w:sz w:val="19"/>
+          <w:szCs w:val="19"/>
+        </w:rPr>
+        <w:t xml:space="preserve"> ConsoleApplication1;</w:t>
+      </w:r>
+    </w:p>
+    <w:p>
+      <w:pPr>
+        <w:autoSpaceDE w:val="0"/>
+        <w:autoSpaceDN w:val="0"/>
+        <w:adjustRightInd w:val="0"/>
+        <w:spacing w:after="0" w:line="240" w:lineRule="auto"/>
+        <w:rPr>
+          <w:rFonts w:ascii="Consolas" w:hAnsi="Consolas" w:cs="Consolas"/>
+          <w:sz w:val="19"/>
+          <w:szCs w:val="19"/>
+        </w:rPr>
+      </w:pPr>
+    </w:p>
+    <w:p>
+      <w:pPr>
+        <w:autoSpaceDE w:val="0"/>
+        <w:autoSpaceDN w:val="0"/>
+        <w:adjustRightInd w:val="0"/>
+        <w:spacing w:after="0" w:line="240" w:lineRule="auto"/>
+        <w:rPr>
+          <w:rFonts w:ascii="Consolas" w:hAnsi="Consolas" w:cs="Consolas"/>
+          <w:sz w:val="19"/>
+          <w:szCs w:val="19"/>
+        </w:rPr>
+      </w:pPr>
+      <w:r>
+        <w:rPr>
+          <w:rFonts w:ascii="Consolas" w:hAnsi="Consolas" w:cs="Consolas"/>
+          <w:color w:val="0000FF"/>
+          <w:sz w:val="19"/>
+          <w:szCs w:val="19"/>
+        </w:rPr>
+        <w:t>namespace</w:t>
+      </w:r>
+      <w:r>
+        <w:rPr>
+          <w:rFonts w:ascii="Consolas" w:hAnsi="Consolas" w:cs="Consolas"/>
+          <w:sz w:val="19"/>
+          <w:szCs w:val="19"/>
+        </w:rPr>
+        <w:t xml:space="preserve"> TestProject1</w:t>
+      </w:r>
+    </w:p>
+    <w:p>
+      <w:pPr>
+        <w:autoSpaceDE w:val="0"/>
+        <w:autoSpaceDN w:val="0"/>
+        <w:adjustRightInd w:val="0"/>
+        <w:spacing w:after="0" w:line="240" w:lineRule="auto"/>
+        <w:rPr>
+          <w:rFonts w:ascii="Consolas" w:hAnsi="Consolas" w:cs="Consolas"/>
+          <w:sz w:val="19"/>
+          <w:szCs w:val="19"/>
+        </w:rPr>
+      </w:pPr>
+      <w:r>
+        <w:rPr>
+          <w:rFonts w:ascii="Consolas" w:hAnsi="Consolas" w:cs="Consolas"/>
+          <w:sz w:val="19"/>
+          <w:szCs w:val="19"/>
+        </w:rPr>
+        <w:t>{</w:t>
+      </w:r>
+    </w:p>
+    <w:p>
+      <w:pPr>
+        <w:autoSpaceDE w:val="0"/>
+        <w:autoSpaceDN w:val="0"/>
+        <w:adjustRightInd w:val="0"/>
+        <w:spacing w:after="0" w:line="240" w:lineRule="auto"/>
+        <w:rPr>
+          <w:rFonts w:ascii="Consolas" w:hAnsi="Consolas" w:cs="Consolas"/>
+          <w:sz w:val="19"/>
+          <w:szCs w:val="19"/>
+        </w:rPr>
+      </w:pPr>
+      <w:r>
+        <w:rPr>
+          <w:rFonts w:ascii="Consolas" w:hAnsi="Consolas" w:cs="Consolas"/>
+          <w:sz w:val="19"/>
+          <w:szCs w:val="19"/>
+        </w:rPr>
+        <w:t xml:space="preserve">    [</w:t>
+      </w:r>
+      <w:r>
+        <w:rPr>
+          <w:rFonts w:ascii="Consolas" w:hAnsi="Consolas" w:cs="Consolas"/>
+          <w:color w:val="2B91AF"/>
+          <w:sz w:val="19"/>
+          <w:szCs w:val="19"/>
+        </w:rPr>
+        <w:t>TestClass</w:t>
+      </w:r>
+      <w:r>
+        <w:rPr>
+          <w:rFonts w:ascii="Consolas" w:hAnsi="Consolas" w:cs="Consolas"/>
+          <w:sz w:val="19"/>
+          <w:szCs w:val="19"/>
+        </w:rPr>
+        <w:t>]</w:t>
+      </w:r>
+    </w:p>
+    <w:p>
+      <w:pPr>
+        <w:autoSpaceDE w:val="0"/>
+        <w:autoSpaceDN w:val="0"/>
+        <w:adjustRightInd w:val="0"/>
+        <w:spacing w:after="0" w:line="240" w:lineRule="auto"/>
+        <w:rPr>
+          <w:rFonts w:ascii="Consolas" w:hAnsi="Consolas" w:cs="Consolas"/>
+          <w:sz w:val="19"/>
+          <w:szCs w:val="19"/>
+        </w:rPr>
+      </w:pPr>
+      <w:r>
+        <w:rPr>
+          <w:rFonts w:ascii="Consolas" w:hAnsi="Consolas" w:cs="Consolas"/>
+          <w:sz w:val="19"/>
+          <w:szCs w:val="19"/>
+        </w:rPr>
+        <w:t xml:space="preserve">    </w:t>
+      </w:r>
+      <w:r>
+        <w:rPr>
+          <w:rFonts w:ascii="Consolas" w:hAnsi="Consolas" w:cs="Consolas"/>
+          <w:color w:val="0000FF"/>
+          <w:sz w:val="19"/>
+          <w:szCs w:val="19"/>
+        </w:rPr>
+        <w:t>public</w:t>
+      </w:r>
+      <w:r>
+        <w:rPr>
+          <w:rFonts w:ascii="Consolas" w:hAnsi="Consolas" w:cs="Consolas"/>
+          <w:sz w:val="19"/>
+          <w:szCs w:val="19"/>
+        </w:rPr>
+        <w:t xml:space="preserve"> </w:t>
+      </w:r>
+      <w:r>
+        <w:rPr>
+          <w:rFonts w:ascii="Consolas" w:hAnsi="Consolas" w:cs="Consolas"/>
+          <w:color w:val="0000FF"/>
+          <w:sz w:val="19"/>
+          <w:szCs w:val="19"/>
+        </w:rPr>
+        <w:t>class</w:t>
+      </w:r>
+      <w:r>
+        <w:rPr>
+          <w:rFonts w:ascii="Consolas" w:hAnsi="Consolas" w:cs="Consolas"/>
+          <w:sz w:val="19"/>
+          <w:szCs w:val="19"/>
+        </w:rPr>
+        <w:t xml:space="preserve"> </w:t>
+      </w:r>
+      <w:r>
+        <w:rPr>
+          <w:rFonts w:ascii="Consolas" w:hAnsi="Consolas" w:cs="Consolas"/>
+          <w:color w:val="2B91AF"/>
+          <w:sz w:val="19"/>
+          <w:szCs w:val="19"/>
+        </w:rPr>
+        <w:t>UnitTest2</w:t>
+      </w:r>
+    </w:p>
+    <w:p>
+      <w:pPr>
+        <w:autoSpaceDE w:val="0"/>
+        <w:autoSpaceDN w:val="0"/>
+        <w:adjustRightInd w:val="0"/>
+        <w:spacing w:after="0" w:line="240" w:lineRule="auto"/>
+        <w:rPr>
+          <w:rFonts w:ascii="Consolas" w:hAnsi="Consolas" w:cs="Consolas"/>
+          <w:sz w:val="19"/>
+          <w:szCs w:val="19"/>
+        </w:rPr>
+      </w:pPr>
+      <w:r>
+        <w:rPr>
+          <w:rFonts w:ascii="Consolas" w:hAnsi="Consolas" w:cs="Consolas"/>
+          <w:sz w:val="19"/>
+          <w:szCs w:val="19"/>
+        </w:rPr>
+        <w:t xml:space="preserve">    {</w:t>
+      </w:r>
+    </w:p>
+    <w:p>
+      <w:pPr>
+        <w:autoSpaceDE w:val="0"/>
+        <w:autoSpaceDN w:val="0"/>
+        <w:adjustRightInd w:val="0"/>
+        <w:spacing w:after="0" w:line="240" w:lineRule="auto"/>
+        <w:rPr>
+          <w:rFonts w:ascii="Consolas" w:hAnsi="Consolas" w:cs="Consolas"/>
+          <w:sz w:val="19"/>
+          <w:szCs w:val="19"/>
+        </w:rPr>
+      </w:pPr>
+      <w:r>
+        <w:rPr>
+          <w:rFonts w:ascii="Consolas" w:hAnsi="Consolas" w:cs="Consolas"/>
+          <w:sz w:val="19"/>
+          <w:szCs w:val="19"/>
+        </w:rPr>
+        <w:t xml:space="preserve">        </w:t>
+      </w:r>
+      <w:r>
+        <w:rPr>
+          <w:rFonts w:ascii="Consolas" w:hAnsi="Consolas" w:cs="Consolas"/>
+          <w:color w:val="0000FF"/>
+          <w:sz w:val="19"/>
+          <w:szCs w:val="19"/>
+        </w:rPr>
+        <w:t>public</w:t>
+      </w:r>
+      <w:r>
+        <w:rPr>
+          <w:rFonts w:ascii="Consolas" w:hAnsi="Consolas" w:cs="Consolas"/>
+          <w:sz w:val="19"/>
+          <w:szCs w:val="19"/>
+        </w:rPr>
+        <w:t xml:space="preserve"> UnitTest2()</w:t>
+      </w:r>
+    </w:p>
+    <w:p>
+      <w:pPr>
+        <w:autoSpaceDE w:val="0"/>
+        <w:autoSpaceDN w:val="0"/>
+        <w:adjustRightInd w:val="0"/>
+        <w:spacing w:after="0" w:line="240" w:lineRule="auto"/>
+        <w:rPr>
+          <w:rFonts w:ascii="Consolas" w:hAnsi="Consolas" w:cs="Consolas"/>
+          <w:sz w:val="19"/>
+          <w:szCs w:val="19"/>
+        </w:rPr>
+      </w:pPr>
+      <w:r>
+        <w:rPr>
+          <w:rFonts w:ascii="Consolas" w:hAnsi="Consolas" w:cs="Consolas"/>
+          <w:sz w:val="19"/>
+          <w:szCs w:val="19"/>
+        </w:rPr>
+        <w:t xml:space="preserve">        {</w:t>
+      </w:r>
+    </w:p>
+    <w:p>
+      <w:pPr>
+        <w:autoSpaceDE w:val="0"/>
+        <w:autoSpaceDN w:val="0"/>
+        <w:adjustRightInd w:val="0"/>
+        <w:spacing w:after="0" w:line="240" w:lineRule="auto"/>
+        <w:rPr>
+          <w:rFonts w:ascii="Consolas" w:hAnsi="Consolas" w:cs="Consolas"/>
+          <w:sz w:val="19"/>
+          <w:szCs w:val="19"/>
+        </w:rPr>
+      </w:pPr>
+      <w:r>
+        <w:rPr>
+          <w:rFonts w:ascii="Consolas" w:hAnsi="Consolas" w:cs="Consolas"/>
+          <w:sz w:val="19"/>
+          <w:szCs w:val="19"/>
+        </w:rPr>
+        <w:t xml:space="preserve">            ConsoleApplication1.</w:t>
+      </w:r>
+      <w:r>
+        <w:rPr>
+          <w:rFonts w:ascii="Consolas" w:hAnsi="Consolas" w:cs="Consolas"/>
+          <w:color w:val="2B91AF"/>
+          <w:sz w:val="19"/>
+          <w:szCs w:val="19"/>
+        </w:rPr>
+        <w:t>Program</w:t>
+      </w:r>
+      <w:r>
+        <w:rPr>
+          <w:rFonts w:ascii="Consolas" w:hAnsi="Consolas" w:cs="Consolas"/>
+          <w:sz w:val="19"/>
+          <w:szCs w:val="19"/>
+        </w:rPr>
+        <w:t xml:space="preserve"> pt = </w:t>
+      </w:r>
+      <w:r>
+        <w:rPr>
+          <w:rFonts w:ascii="Consolas" w:hAnsi="Consolas" w:cs="Consolas"/>
+          <w:color w:val="0000FF"/>
+          <w:sz w:val="19"/>
+          <w:szCs w:val="19"/>
+        </w:rPr>
+        <w:t>new</w:t>
+      </w:r>
+      <w:r>
+        <w:rPr>
+          <w:rFonts w:ascii="Consolas" w:hAnsi="Consolas" w:cs="Consolas"/>
+          <w:sz w:val="19"/>
+          <w:szCs w:val="19"/>
+        </w:rPr>
+        <w:t xml:space="preserve"> ConsoleApplication1.</w:t>
+      </w:r>
+      <w:r>
+        <w:rPr>
+          <w:rFonts w:ascii="Consolas" w:hAnsi="Consolas" w:cs="Consolas"/>
+          <w:color w:val="2B91AF"/>
+          <w:sz w:val="19"/>
+          <w:szCs w:val="19"/>
+        </w:rPr>
+        <w:t>Program</w:t>
+      </w:r>
+      <w:r>
+        <w:rPr>
+          <w:rFonts w:ascii="Consolas" w:hAnsi="Consolas" w:cs="Consolas"/>
+          <w:sz w:val="19"/>
+          <w:szCs w:val="19"/>
+        </w:rPr>
+        <w:t>();</w:t>
+      </w:r>
+    </w:p>
+    <w:p>
+      <w:pPr>
+        <w:autoSpaceDE w:val="0"/>
+        <w:autoSpaceDN w:val="0"/>
+        <w:adjustRightInd w:val="0"/>
+        <w:spacing w:after="0" w:line="240" w:lineRule="auto"/>
+        <w:rPr>
+          <w:rFonts w:ascii="Consolas" w:hAnsi="Consolas" w:cs="Consolas"/>
+          <w:sz w:val="19"/>
+          <w:szCs w:val="19"/>
+        </w:rPr>
+      </w:pPr>
+      <w:r>
+        <w:rPr>
+          <w:rFonts w:ascii="Consolas" w:hAnsi="Consolas" w:cs="Consolas"/>
+          <w:sz w:val="19"/>
+          <w:szCs w:val="19"/>
+        </w:rPr>
+        <w:t xml:space="preserve">            </w:t>
+      </w:r>
+      <w:r>
+        <w:rPr>
+          <w:rFonts w:ascii="Consolas" w:hAnsi="Consolas" w:cs="Consolas"/>
+          <w:color w:val="2B91AF"/>
+          <w:sz w:val="19"/>
+          <w:szCs w:val="19"/>
+        </w:rPr>
+        <w:t>String</w:t>
+      </w:r>
+      <w:r>
+        <w:rPr>
+          <w:rFonts w:ascii="Consolas" w:hAnsi="Consolas" w:cs="Consolas"/>
+          <w:sz w:val="19"/>
+          <w:szCs w:val="19"/>
+        </w:rPr>
+        <w:t xml:space="preserve"> result = pt.ptrB2(1, 5, 6);</w:t>
+      </w:r>
+    </w:p>
+    <w:p>
+      <w:pPr>
+        <w:autoSpaceDE w:val="0"/>
+        <w:autoSpaceDN w:val="0"/>
+        <w:adjustRightInd w:val="0"/>
+        <w:spacing w:after="0" w:line="240" w:lineRule="auto"/>
+        <w:rPr>
+          <w:rFonts w:ascii="Consolas" w:hAnsi="Consolas" w:cs="Consolas"/>
+          <w:sz w:val="19"/>
+          <w:szCs w:val="19"/>
+        </w:rPr>
+      </w:pPr>
+      <w:r>
+        <w:rPr>
+          <w:rFonts w:ascii="Consolas" w:hAnsi="Consolas" w:cs="Consolas"/>
+          <w:sz w:val="19"/>
+          <w:szCs w:val="19"/>
+        </w:rPr>
+        <w:t xml:space="preserve">            </w:t>
+      </w:r>
+      <w:r>
+        <w:rPr>
+          <w:rFonts w:ascii="Consolas" w:hAnsi="Consolas" w:cs="Consolas"/>
+          <w:color w:val="2B91AF"/>
+          <w:sz w:val="19"/>
+          <w:szCs w:val="19"/>
+        </w:rPr>
+        <w:t>Console</w:t>
+      </w:r>
+      <w:r>
+        <w:rPr>
+          <w:rFonts w:ascii="Consolas" w:hAnsi="Consolas" w:cs="Consolas"/>
+          <w:sz w:val="19"/>
+          <w:szCs w:val="19"/>
+        </w:rPr>
+        <w:t>.WriteLine(result);</w:t>
+      </w:r>
+    </w:p>
+    <w:p>
+      <w:pPr>
+        <w:autoSpaceDE w:val="0"/>
+        <w:autoSpaceDN w:val="0"/>
+        <w:adjustRightInd w:val="0"/>
+        <w:spacing w:after="0" w:line="240" w:lineRule="auto"/>
+        <w:rPr>
+          <w:rFonts w:ascii="Consolas" w:hAnsi="Consolas" w:cs="Consolas"/>
+          <w:sz w:val="19"/>
+          <w:szCs w:val="19"/>
+        </w:rPr>
+      </w:pPr>
+      <w:r>
+        <w:rPr>
+          <w:rFonts w:ascii="Consolas" w:hAnsi="Consolas" w:cs="Consolas"/>
+          <w:sz w:val="19"/>
+          <w:szCs w:val="19"/>
+        </w:rPr>
+        <w:t xml:space="preserve">            </w:t>
+      </w:r>
+      <w:r>
+        <w:rPr>
+          <w:rFonts w:ascii="Consolas" w:hAnsi="Consolas" w:cs="Consolas"/>
+          <w:color w:val="2B91AF"/>
+          <w:sz w:val="19"/>
+          <w:szCs w:val="19"/>
+        </w:rPr>
+        <w:t>Assert</w:t>
+      </w:r>
+      <w:r>
+        <w:rPr>
+          <w:rFonts w:ascii="Consolas" w:hAnsi="Consolas" w:cs="Consolas"/>
+          <w:sz w:val="19"/>
+          <w:szCs w:val="19"/>
+        </w:rPr>
+        <w:t xml:space="preserve">.AreEqual(result, </w:t>
+      </w:r>
+      <w:r>
+        <w:rPr>
+          <w:rFonts w:ascii="Consolas" w:hAnsi="Consolas" w:cs="Consolas"/>
+          <w:color w:val="A31515"/>
+          <w:sz w:val="19"/>
+          <w:szCs w:val="19"/>
+        </w:rPr>
+        <w:t>"-3,-2"</w:t>
+      </w:r>
+      <w:r>
+        <w:rPr>
+          <w:rFonts w:ascii="Consolas" w:hAnsi="Consolas" w:cs="Consolas"/>
+          <w:sz w:val="19"/>
+          <w:szCs w:val="19"/>
+        </w:rPr>
+        <w:t>,</w:t>
+      </w:r>
+      <w:r>
+        <w:rPr>
+          <w:rFonts w:ascii="Consolas" w:hAnsi="Consolas" w:cs="Consolas"/>
+          <w:color w:val="A31515"/>
+          <w:sz w:val="19"/>
+          <w:szCs w:val="19"/>
+        </w:rPr>
+        <w:t>"\n"</w:t>
+      </w:r>
+      <w:r>
+        <w:rPr>
+          <w:rFonts w:ascii="Consolas" w:hAnsi="Consolas" w:cs="Consolas"/>
+          <w:sz w:val="19"/>
+          <w:szCs w:val="19"/>
+        </w:rPr>
+        <w:t>);</w:t>
+      </w:r>
+    </w:p>
+    <w:p>
+      <w:pPr>
+        <w:autoSpaceDE w:val="0"/>
+        <w:autoSpaceDN w:val="0"/>
+        <w:adjustRightInd w:val="0"/>
+        <w:spacing w:after="0" w:line="240" w:lineRule="auto"/>
+        <w:rPr>
+          <w:rFonts w:ascii="Consolas" w:hAnsi="Consolas" w:cs="Consolas"/>
+          <w:sz w:val="19"/>
+          <w:szCs w:val="19"/>
+        </w:rPr>
+      </w:pPr>
+      <w:r>
+        <w:rPr>
+          <w:rFonts w:ascii="Consolas" w:hAnsi="Consolas" w:cs="Consolas"/>
+          <w:sz w:val="19"/>
+          <w:szCs w:val="19"/>
+        </w:rPr>
+        <w:t xml:space="preserve">        }</w:t>
+      </w:r>
+    </w:p>
+    <w:p>
+      <w:pPr>
+        <w:autoSpaceDE w:val="0"/>
+        <w:autoSpaceDN w:val="0"/>
+        <w:adjustRightInd w:val="0"/>
+        <w:spacing w:after="0" w:line="240" w:lineRule="auto"/>
+        <w:rPr>
+          <w:rFonts w:ascii="Consolas" w:hAnsi="Consolas" w:cs="Consolas"/>
+          <w:sz w:val="19"/>
+          <w:szCs w:val="19"/>
+        </w:rPr>
+      </w:pPr>
+    </w:p>
+    <w:p>
+      <w:pPr>
+        <w:autoSpaceDE w:val="0"/>
+        <w:autoSpaceDN w:val="0"/>
+        <w:adjustRightInd w:val="0"/>
+        <w:spacing w:after="0" w:line="240" w:lineRule="auto"/>
+        <w:rPr>
+          <w:rFonts w:ascii="Consolas" w:hAnsi="Consolas" w:cs="Consolas"/>
+          <w:sz w:val="19"/>
+          <w:szCs w:val="19"/>
+        </w:rPr>
+      </w:pPr>
+      <w:r>
+        <w:rPr>
+          <w:rFonts w:ascii="Consolas" w:hAnsi="Consolas" w:cs="Consolas"/>
+          <w:sz w:val="19"/>
+          <w:szCs w:val="19"/>
+        </w:rPr>
+        <w:t xml:space="preserve">        </w:t>
+      </w:r>
+      <w:r>
+        <w:rPr>
+          <w:rFonts w:ascii="Consolas" w:hAnsi="Consolas" w:cs="Consolas"/>
+          <w:color w:val="0000FF"/>
+          <w:sz w:val="19"/>
+          <w:szCs w:val="19"/>
+        </w:rPr>
+        <w:t>private</w:t>
+      </w:r>
+      <w:r>
+        <w:rPr>
+          <w:rFonts w:ascii="Consolas" w:hAnsi="Consolas" w:cs="Consolas"/>
+          <w:sz w:val="19"/>
+          <w:szCs w:val="19"/>
+        </w:rPr>
+        <w:t xml:space="preserve"> </w:t>
+      </w:r>
+      <w:r>
+        <w:rPr>
+          <w:rFonts w:ascii="Consolas" w:hAnsi="Consolas" w:cs="Consolas"/>
+          <w:color w:val="2B91AF"/>
+          <w:sz w:val="19"/>
+          <w:szCs w:val="19"/>
+        </w:rPr>
+        <w:t>TestContext</w:t>
+      </w:r>
+      <w:r>
+        <w:rPr>
+          <w:rFonts w:ascii="Consolas" w:hAnsi="Consolas" w:cs="Consolas"/>
+          <w:sz w:val="19"/>
+          <w:szCs w:val="19"/>
+        </w:rPr>
+        <w:t xml:space="preserve"> testContextInstance;</w:t>
+      </w:r>
+    </w:p>
+    <w:p>
+      <w:pPr>
+        <w:autoSpaceDE w:val="0"/>
+        <w:autoSpaceDN w:val="0"/>
+        <w:adjustRightInd w:val="0"/>
+        <w:spacing w:after="0" w:line="240" w:lineRule="auto"/>
+        <w:rPr>
+          <w:rFonts w:ascii="Consolas" w:hAnsi="Consolas" w:cs="Consolas"/>
+          <w:sz w:val="19"/>
+          <w:szCs w:val="19"/>
+        </w:rPr>
+      </w:pPr>
+      <w:r>
+        <w:rPr>
+          <w:rFonts w:ascii="Consolas" w:hAnsi="Consolas" w:cs="Consolas"/>
+          <w:sz w:val="19"/>
+          <w:szCs w:val="19"/>
+        </w:rPr>
+        <w:t xml:space="preserve">        </w:t>
+      </w:r>
+      <w:r>
+        <w:rPr>
+          <w:rFonts w:ascii="Consolas" w:hAnsi="Consolas" w:cs="Consolas"/>
+          <w:color w:val="0000FF"/>
+          <w:sz w:val="19"/>
+          <w:szCs w:val="19"/>
+        </w:rPr>
+        <w:t>public</w:t>
+      </w:r>
+      <w:r>
+        <w:rPr>
+          <w:rFonts w:ascii="Consolas" w:hAnsi="Consolas" w:cs="Consolas"/>
+          <w:sz w:val="19"/>
+          <w:szCs w:val="19"/>
+        </w:rPr>
+        <w:t xml:space="preserve"> </w:t>
+      </w:r>
+      <w:r>
+        <w:rPr>
+          <w:rFonts w:ascii="Consolas" w:hAnsi="Consolas" w:cs="Consolas"/>
+          <w:color w:val="2B91AF"/>
+          <w:sz w:val="19"/>
+          <w:szCs w:val="19"/>
+        </w:rPr>
+        <w:t>TestContext</w:t>
+      </w:r>
+      <w:r>
+        <w:rPr>
+          <w:rFonts w:ascii="Consolas" w:hAnsi="Consolas" w:cs="Consolas"/>
+          <w:sz w:val="19"/>
+          <w:szCs w:val="19"/>
+        </w:rPr>
+        <w:t xml:space="preserve"> TestContext</w:t>
+      </w:r>
+    </w:p>
+    <w:p>
+      <w:pPr>
+        <w:autoSpaceDE w:val="0"/>
+        <w:autoSpaceDN w:val="0"/>
+        <w:adjustRightInd w:val="0"/>
+        <w:spacing w:after="0" w:line="240" w:lineRule="auto"/>
+        <w:rPr>
+          <w:rFonts w:ascii="Consolas" w:hAnsi="Consolas" w:cs="Consolas"/>
+          <w:sz w:val="19"/>
+          <w:szCs w:val="19"/>
+        </w:rPr>
+      </w:pPr>
+      <w:r>
+        <w:rPr>
+          <w:rFonts w:ascii="Consolas" w:hAnsi="Consolas" w:cs="Consolas"/>
+          <w:sz w:val="19"/>
+          <w:szCs w:val="19"/>
+        </w:rPr>
+        <w:t xml:space="preserve">        {</w:t>
+      </w:r>
+    </w:p>
+    <w:p>
+      <w:pPr>
+        <w:autoSpaceDE w:val="0"/>
+        <w:autoSpaceDN w:val="0"/>
+        <w:adjustRightInd w:val="0"/>
+        <w:spacing w:after="0" w:line="240" w:lineRule="auto"/>
+        <w:rPr>
+          <w:rFonts w:ascii="Consolas" w:hAnsi="Consolas" w:cs="Consolas"/>
+          <w:sz w:val="19"/>
+          <w:szCs w:val="19"/>
+        </w:rPr>
+      </w:pPr>
+      <w:r>
+        <w:rPr>
+          <w:rFonts w:ascii="Consolas" w:hAnsi="Consolas" w:cs="Consolas"/>
+          <w:sz w:val="19"/>
+          <w:szCs w:val="19"/>
+        </w:rPr>
+        <w:t xml:space="preserve">            </w:t>
+      </w:r>
+      <w:r>
+        <w:rPr>
+          <w:rFonts w:ascii="Consolas" w:hAnsi="Consolas" w:cs="Consolas"/>
+          <w:color w:val="0000FF"/>
+          <w:sz w:val="19"/>
+          <w:szCs w:val="19"/>
+        </w:rPr>
+        <w:t>get</w:t>
+      </w:r>
+    </w:p>
+    <w:p>
+      <w:pPr>
+        <w:autoSpaceDE w:val="0"/>
+        <w:autoSpaceDN w:val="0"/>
+        <w:adjustRightInd w:val="0"/>
+        <w:spacing w:after="0" w:line="240" w:lineRule="auto"/>
+        <w:rPr>
+          <w:rFonts w:ascii="Consolas" w:hAnsi="Consolas" w:cs="Consolas"/>
+          <w:sz w:val="19"/>
+          <w:szCs w:val="19"/>
+        </w:rPr>
+      </w:pPr>
+      <w:r>
+        <w:rPr>
+          <w:rFonts w:ascii="Consolas" w:hAnsi="Consolas" w:cs="Consolas"/>
+          <w:sz w:val="19"/>
+          <w:szCs w:val="19"/>
+        </w:rPr>
+        <w:t xml:space="preserve">            {</w:t>
+      </w:r>
+    </w:p>
+    <w:p>
+      <w:pPr>
+        <w:autoSpaceDE w:val="0"/>
+        <w:autoSpaceDN w:val="0"/>
+        <w:adjustRightInd w:val="0"/>
+        <w:spacing w:after="0" w:line="240" w:lineRule="auto"/>
+        <w:rPr>
+          <w:rFonts w:ascii="Consolas" w:hAnsi="Consolas" w:cs="Consolas"/>
+          <w:sz w:val="19"/>
+          <w:szCs w:val="19"/>
+        </w:rPr>
+      </w:pPr>
+      <w:r>
+        <w:rPr>
+          <w:rFonts w:ascii="Consolas" w:hAnsi="Consolas" w:cs="Consolas"/>
+          <w:sz w:val="19"/>
+          <w:szCs w:val="19"/>
+        </w:rPr>
+        <w:t xml:space="preserve">                </w:t>
+      </w:r>
+      <w:r>
+        <w:rPr>
+          <w:rFonts w:ascii="Consolas" w:hAnsi="Consolas" w:cs="Consolas"/>
+          <w:color w:val="0000FF"/>
+          <w:sz w:val="19"/>
+          <w:szCs w:val="19"/>
+        </w:rPr>
+        <w:t>return</w:t>
+      </w:r>
+      <w:r>
+        <w:rPr>
+          <w:rFonts w:ascii="Consolas" w:hAnsi="Consolas" w:cs="Consolas"/>
+          <w:sz w:val="19"/>
+          <w:szCs w:val="19"/>
+        </w:rPr>
+        <w:t xml:space="preserve"> testContextInstance;</w:t>
+      </w:r>
+    </w:p>
+    <w:p>
+      <w:pPr>
+        <w:autoSpaceDE w:val="0"/>
+        <w:autoSpaceDN w:val="0"/>
+        <w:adjustRightInd w:val="0"/>
+        <w:spacing w:after="0" w:line="240" w:lineRule="auto"/>
+        <w:rPr>
+          <w:rFonts w:ascii="Consolas" w:hAnsi="Consolas" w:cs="Consolas"/>
+          <w:sz w:val="19"/>
+          <w:szCs w:val="19"/>
+        </w:rPr>
+      </w:pPr>
+      <w:r>
+        <w:rPr>
+          <w:rFonts w:ascii="Consolas" w:hAnsi="Consolas" w:cs="Consolas"/>
+          <w:sz w:val="19"/>
+          <w:szCs w:val="19"/>
+        </w:rPr>
+        <w:t xml:space="preserve">            }</w:t>
+      </w:r>
+    </w:p>
+    <w:p>
+      <w:pPr>
+        <w:autoSpaceDE w:val="0"/>
+        <w:autoSpaceDN w:val="0"/>
+        <w:adjustRightInd w:val="0"/>
+        <w:spacing w:after="0" w:line="240" w:lineRule="auto"/>
+        <w:rPr>
+          <w:rFonts w:ascii="Consolas" w:hAnsi="Consolas" w:cs="Consolas"/>
+          <w:sz w:val="19"/>
+          <w:szCs w:val="19"/>
+        </w:rPr>
+      </w:pPr>
+      <w:r>
+        <w:rPr>
+          <w:rFonts w:ascii="Consolas" w:hAnsi="Consolas" w:cs="Consolas"/>
+          <w:sz w:val="19"/>
+          <w:szCs w:val="19"/>
+        </w:rPr>
+        <w:t xml:space="preserve">            </w:t>
+      </w:r>
+      <w:r>
+        <w:rPr>
+          <w:rFonts w:ascii="Consolas" w:hAnsi="Consolas" w:cs="Consolas"/>
+          <w:color w:val="0000FF"/>
+          <w:sz w:val="19"/>
+          <w:szCs w:val="19"/>
+        </w:rPr>
+        <w:t>set</w:t>
+      </w:r>
+    </w:p>
+    <w:p>
+      <w:pPr>
+        <w:autoSpaceDE w:val="0"/>
+        <w:autoSpaceDN w:val="0"/>
+        <w:adjustRightInd w:val="0"/>
+        <w:spacing w:after="0" w:line="240" w:lineRule="auto"/>
+        <w:rPr>
+          <w:rFonts w:ascii="Consolas" w:hAnsi="Consolas" w:cs="Consolas"/>
+          <w:sz w:val="19"/>
+          <w:szCs w:val="19"/>
+        </w:rPr>
+      </w:pPr>
+      <w:r>
+        <w:rPr>
+          <w:rFonts w:ascii="Consolas" w:hAnsi="Consolas" w:cs="Consolas"/>
+          <w:sz w:val="19"/>
+          <w:szCs w:val="19"/>
+        </w:rPr>
+        <w:t xml:space="preserve">            {</w:t>
+      </w:r>
+    </w:p>
+    <w:p>
+      <w:pPr>
+        <w:autoSpaceDE w:val="0"/>
+        <w:autoSpaceDN w:val="0"/>
+        <w:adjustRightInd w:val="0"/>
+        <w:spacing w:after="0" w:line="240" w:lineRule="auto"/>
+        <w:rPr>
+          <w:rFonts w:ascii="Consolas" w:hAnsi="Consolas" w:cs="Consolas"/>
+          <w:sz w:val="19"/>
+          <w:szCs w:val="19"/>
+        </w:rPr>
+      </w:pPr>
+      <w:r>
+        <w:rPr>
+          <w:rFonts w:ascii="Consolas" w:hAnsi="Consolas" w:cs="Consolas"/>
+          <w:sz w:val="19"/>
+          <w:szCs w:val="19"/>
+        </w:rPr>
+        <w:t xml:space="preserve">                testContextInstance = </w:t>
+      </w:r>
+      <w:r>
+        <w:rPr>
+          <w:rFonts w:ascii="Consolas" w:hAnsi="Consolas" w:cs="Consolas"/>
+          <w:color w:val="0000FF"/>
+          <w:sz w:val="19"/>
+          <w:szCs w:val="19"/>
+        </w:rPr>
+        <w:t>value</w:t>
+      </w:r>
+      <w:r>
+        <w:rPr>
+          <w:rFonts w:ascii="Consolas" w:hAnsi="Consolas" w:cs="Consolas"/>
+          <w:sz w:val="19"/>
+          <w:szCs w:val="19"/>
+        </w:rPr>
+        <w:t>;</w:t>
+      </w:r>
+    </w:p>
+    <w:p>
+      <w:pPr>
+        <w:autoSpaceDE w:val="0"/>
+        <w:autoSpaceDN w:val="0"/>
+        <w:adjustRightInd w:val="0"/>
+        <w:spacing w:after="0" w:line="240" w:lineRule="auto"/>
+        <w:rPr>
+          <w:rFonts w:ascii="Consolas" w:hAnsi="Consolas" w:cs="Consolas"/>
+          <w:sz w:val="19"/>
+          <w:szCs w:val="19"/>
+        </w:rPr>
+      </w:pPr>
+      <w:r>
+        <w:rPr>
+          <w:rFonts w:ascii="Consolas" w:hAnsi="Consolas" w:cs="Consolas"/>
+          <w:sz w:val="19"/>
+          <w:szCs w:val="19"/>
+        </w:rPr>
+        <w:t xml:space="preserve">            }</w:t>
+      </w:r>
+    </w:p>
+    <w:p>
+      <w:pPr>
+        <w:autoSpaceDE w:val="0"/>
+        <w:autoSpaceDN w:val="0"/>
+        <w:adjustRightInd w:val="0"/>
+        <w:spacing w:after="0" w:line="240" w:lineRule="auto"/>
+        <w:rPr>
+          <w:rFonts w:ascii="Consolas" w:hAnsi="Consolas" w:cs="Consolas"/>
+          <w:sz w:val="19"/>
+          <w:szCs w:val="19"/>
+        </w:rPr>
+      </w:pPr>
+      <w:r>
+        <w:rPr>
+          <w:rFonts w:ascii="Consolas" w:hAnsi="Consolas" w:cs="Consolas"/>
+          <w:sz w:val="19"/>
+          <w:szCs w:val="19"/>
+        </w:rPr>
+        <w:t xml:space="preserve">        }</w:t>
+      </w:r>
+    </w:p>
+    <w:p>
+      <w:pPr>
+        <w:autoSpaceDE w:val="0"/>
+        <w:autoSpaceDN w:val="0"/>
+        <w:adjustRightInd w:val="0"/>
+        <w:spacing w:after="0" w:line="240" w:lineRule="auto"/>
+        <w:rPr>
+          <w:rFonts w:ascii="Consolas" w:hAnsi="Consolas" w:cs="Consolas"/>
+          <w:sz w:val="19"/>
+          <w:szCs w:val="19"/>
+        </w:rPr>
+      </w:pPr>
+    </w:p>
+    <w:p>
+      <w:pPr>
+        <w:autoSpaceDE w:val="0"/>
+        <w:autoSpaceDN w:val="0"/>
+        <w:adjustRightInd w:val="0"/>
+        <w:spacing w:after="0" w:line="240" w:lineRule="auto"/>
+        <w:rPr>
+          <w:rFonts w:ascii="Consolas" w:hAnsi="Consolas" w:cs="Consolas"/>
+          <w:sz w:val="19"/>
+          <w:szCs w:val="19"/>
+        </w:rPr>
+      </w:pPr>
+      <w:r>
+        <w:rPr>
+          <w:rFonts w:ascii="Consolas" w:hAnsi="Consolas" w:cs="Consolas"/>
+          <w:color w:val="0000FF"/>
+          <w:sz w:val="19"/>
+          <w:szCs w:val="19"/>
+        </w:rPr>
+        <w:t xml:space="preserve">        #region</w:t>
+      </w:r>
+      <w:r>
+        <w:rPr>
+          <w:rFonts w:ascii="Consolas" w:hAnsi="Consolas" w:cs="Consolas"/>
+          <w:sz w:val="19"/>
+          <w:szCs w:val="19"/>
+        </w:rPr>
+        <w:t xml:space="preserve"> Additional test attributes</w:t>
+      </w:r>
+    </w:p>
+    <w:p>
+      <w:pPr>
+        <w:autoSpaceDE w:val="0"/>
+        <w:autoSpaceDN w:val="0"/>
+        <w:adjustRightInd w:val="0"/>
+        <w:spacing w:after="0" w:line="240" w:lineRule="auto"/>
+        <w:rPr>
+          <w:rFonts w:ascii="Consolas" w:hAnsi="Consolas" w:cs="Consolas"/>
+          <w:sz w:val="19"/>
+          <w:szCs w:val="19"/>
+        </w:rPr>
+      </w:pPr>
+      <w:r>
+        <w:rPr>
+          <w:rFonts w:ascii="Consolas" w:hAnsi="Consolas" w:cs="Consolas"/>
+          <w:sz w:val="19"/>
+          <w:szCs w:val="19"/>
+        </w:rPr>
+        <w:t xml:space="preserve">        </w:t>
+      </w:r>
+    </w:p>
+    <w:p>
+      <w:pPr>
+        <w:autoSpaceDE w:val="0"/>
+        <w:autoSpaceDN w:val="0"/>
+        <w:adjustRightInd w:val="0"/>
+        <w:spacing w:after="0" w:line="240" w:lineRule="auto"/>
+        <w:rPr>
+          <w:rFonts w:ascii="Consolas" w:hAnsi="Consolas" w:cs="Consolas"/>
+          <w:sz w:val="19"/>
+          <w:szCs w:val="19"/>
+        </w:rPr>
+      </w:pPr>
+      <w:r>
+        <w:rPr>
+          <w:rFonts w:ascii="Consolas" w:hAnsi="Consolas" w:cs="Consolas"/>
+          <w:color w:val="0000FF"/>
+          <w:sz w:val="19"/>
+          <w:szCs w:val="19"/>
+        </w:rPr>
+        <w:t xml:space="preserve">        #endregion</w:t>
+      </w:r>
+    </w:p>
+    <w:p>
+      <w:pPr>
+        <w:autoSpaceDE w:val="0"/>
+        <w:autoSpaceDN w:val="0"/>
+        <w:adjustRightInd w:val="0"/>
+        <w:spacing w:after="0" w:line="240" w:lineRule="auto"/>
+        <w:rPr>
+          <w:rFonts w:ascii="Consolas" w:hAnsi="Consolas" w:cs="Consolas"/>
+          <w:sz w:val="19"/>
+          <w:szCs w:val="19"/>
+        </w:rPr>
+      </w:pPr>
+    </w:p>
+    <w:p>
+      <w:pPr>
+        <w:autoSpaceDE w:val="0"/>
+        <w:autoSpaceDN w:val="0"/>
+        <w:adjustRightInd w:val="0"/>
+        <w:spacing w:after="0" w:line="240" w:lineRule="auto"/>
+        <w:rPr>
+          <w:rFonts w:ascii="Consolas" w:hAnsi="Consolas" w:cs="Consolas"/>
+          <w:sz w:val="19"/>
+          <w:szCs w:val="19"/>
+        </w:rPr>
+      </w:pPr>
+      <w:r>
+        <w:rPr>
+          <w:rFonts w:ascii="Consolas" w:hAnsi="Consolas" w:cs="Consolas"/>
+          <w:sz w:val="19"/>
+          <w:szCs w:val="19"/>
+        </w:rPr>
+        <w:t xml:space="preserve">        [</w:t>
+      </w:r>
+      <w:r>
+        <w:rPr>
+          <w:rFonts w:ascii="Consolas" w:hAnsi="Consolas" w:cs="Consolas"/>
+          <w:color w:val="2B91AF"/>
+          <w:sz w:val="19"/>
+          <w:szCs w:val="19"/>
+        </w:rPr>
+        <w:t>TestMethod</w:t>
+      </w:r>
+      <w:r>
+        <w:rPr>
+          <w:rFonts w:ascii="Consolas" w:hAnsi="Consolas" w:cs="Consolas"/>
+          <w:sz w:val="19"/>
+          <w:szCs w:val="19"/>
+        </w:rPr>
+        <w:t>]</w:t>
+      </w:r>
+    </w:p>
+    <w:p>
+      <w:pPr>
+        <w:autoSpaceDE w:val="0"/>
+        <w:autoSpaceDN w:val="0"/>
+        <w:adjustRightInd w:val="0"/>
+        <w:spacing w:after="0" w:line="240" w:lineRule="auto"/>
+        <w:rPr>
+          <w:rFonts w:ascii="Consolas" w:hAnsi="Consolas" w:cs="Consolas"/>
+          <w:sz w:val="19"/>
+          <w:szCs w:val="19"/>
+        </w:rPr>
+      </w:pPr>
+      <w:r>
+        <w:rPr>
+          <w:rFonts w:ascii="Consolas" w:hAnsi="Consolas" w:cs="Consolas"/>
+          <w:sz w:val="19"/>
+          <w:szCs w:val="19"/>
+        </w:rPr>
+        <w:t xml:space="preserve">        </w:t>
+      </w:r>
+      <w:r>
+        <w:rPr>
+          <w:rFonts w:ascii="Consolas" w:hAnsi="Consolas" w:cs="Consolas"/>
+          <w:color w:val="0000FF"/>
+          <w:sz w:val="19"/>
+          <w:szCs w:val="19"/>
+        </w:rPr>
+        <w:t>public</w:t>
+      </w:r>
+      <w:r>
+        <w:rPr>
+          <w:rFonts w:ascii="Consolas" w:hAnsi="Consolas" w:cs="Consolas"/>
+          <w:sz w:val="19"/>
+          <w:szCs w:val="19"/>
+        </w:rPr>
+        <w:t xml:space="preserve"> </w:t>
+      </w:r>
+      <w:r>
+        <w:rPr>
+          <w:rFonts w:ascii="Consolas" w:hAnsi="Consolas" w:cs="Consolas"/>
+          <w:color w:val="0000FF"/>
+          <w:sz w:val="19"/>
+          <w:szCs w:val="19"/>
+        </w:rPr>
+        <w:t>void</w:t>
+      </w:r>
+      <w:r>
+        <w:rPr>
+          <w:rFonts w:ascii="Consolas" w:hAnsi="Consolas" w:cs="Consolas"/>
+          <w:sz w:val="19"/>
+          <w:szCs w:val="19"/>
+        </w:rPr>
+        <w:t xml:space="preserve"> TestMethod1()</w:t>
+      </w:r>
+    </w:p>
+    <w:p>
+      <w:pPr>
+        <w:autoSpaceDE w:val="0"/>
+        <w:autoSpaceDN w:val="0"/>
+        <w:adjustRightInd w:val="0"/>
+        <w:spacing w:after="0" w:line="240" w:lineRule="auto"/>
+        <w:rPr>
+          <w:rFonts w:ascii="Consolas" w:hAnsi="Consolas" w:cs="Consolas"/>
+          <w:sz w:val="19"/>
+          <w:szCs w:val="19"/>
+        </w:rPr>
+      </w:pPr>
+      <w:r>
+        <w:rPr>
+          <w:rFonts w:ascii="Consolas" w:hAnsi="Consolas" w:cs="Consolas"/>
+          <w:sz w:val="19"/>
+          <w:szCs w:val="19"/>
+        </w:rPr>
+        <w:t xml:space="preserve">        {</w:t>
+      </w:r>
+    </w:p>
+    <w:p>
+      <w:pPr>
+        <w:autoSpaceDE w:val="0"/>
+        <w:autoSpaceDN w:val="0"/>
+        <w:adjustRightInd w:val="0"/>
+        <w:spacing w:after="0" w:line="240" w:lineRule="auto"/>
+        <w:rPr>
+          <w:rFonts w:ascii="Consolas" w:hAnsi="Consolas" w:cs="Consolas"/>
+          <w:sz w:val="19"/>
+          <w:szCs w:val="19"/>
+        </w:rPr>
+      </w:pPr>
+      <w:r>
+        <w:rPr>
+          <w:rFonts w:ascii="Consolas" w:hAnsi="Consolas" w:cs="Consolas"/>
+          <w:sz w:val="19"/>
+          <w:szCs w:val="19"/>
+        </w:rPr>
+        <w:t xml:space="preserve">        }</w:t>
+      </w:r>
+    </w:p>
+    <w:p>
+      <w:pPr>
+        <w:autoSpaceDE w:val="0"/>
+        <w:autoSpaceDN w:val="0"/>
+        <w:adjustRightInd w:val="0"/>
+        <w:spacing w:after="0" w:line="240" w:lineRule="auto"/>
+        <w:rPr>
+          <w:rFonts w:ascii="Consolas" w:hAnsi="Consolas" w:cs="Consolas"/>
+          <w:sz w:val="19"/>
+          <w:szCs w:val="19"/>
+        </w:rPr>
+      </w:pPr>
+      <w:r>
+        <w:rPr>
+          <w:rFonts w:ascii="Consolas" w:hAnsi="Consolas" w:cs="Consolas"/>
+          <w:sz w:val="19"/>
+          <w:szCs w:val="19"/>
+        </w:rPr>
+        <w:t xml:space="preserve">    }</w:t>
+      </w:r>
+    </w:p>
+    <w:p>
+      <w:pPr>
+        <w:autoSpaceDE w:val="0"/>
+        <w:autoSpaceDN w:val="0"/>
+        <w:adjustRightInd w:val="0"/>
+        <w:spacing w:after="0" w:line="240" w:lineRule="auto"/>
+        <w:rPr>
+          <w:rFonts w:ascii="Consolas" w:hAnsi="Consolas" w:cs="Consolas"/>
+          <w:sz w:val="19"/>
+          <w:szCs w:val="19"/>
+        </w:rPr>
+      </w:pPr>
+      <w:r>
+        <w:rPr>
+          <w:rFonts w:ascii="Consolas" w:hAnsi="Consolas" w:cs="Consolas"/>
+          <w:sz w:val="19"/>
+          <w:szCs w:val="19"/>
+        </w:rPr>
+        <w:t>}</w:t>
+      </w:r>
+    </w:p>
+    <w:p>
+      <w:pPr>
+        <w:autoSpaceDE w:val="0"/>
+        <w:autoSpaceDN w:val="0"/>
+        <w:adjustRightInd w:val="0"/>
+        <w:spacing w:after="0" w:line="240" w:lineRule="auto"/>
+        <w:rPr>
+          <w:rFonts w:ascii="Consolas" w:hAnsi="Consolas" w:cs="Consolas"/>
+          <w:sz w:val="19"/>
+          <w:szCs w:val="19"/>
+        </w:rPr>
+      </w:pPr>
+    </w:p>
+    <w:p>
+      <w:pPr>
+        <w:autoSpaceDE w:val="0"/>
+        <w:autoSpaceDN w:val="0"/>
+        <w:adjustRightInd w:val="0"/>
+        <w:spacing w:after="0" w:line="240" w:lineRule="auto"/>
+        <w:rPr>
+          <w:rFonts w:ascii="Consolas" w:hAnsi="Consolas" w:cs="Consolas"/>
+          <w:sz w:val="19"/>
+          <w:szCs w:val="19"/>
+        </w:rPr>
+      </w:pPr>
+      <w:r>
+        <w:rPr>
+          <w:rFonts w:ascii="Consolas" w:hAnsi="Consolas" w:cs="Consolas"/>
+          <w:noProof/>
+          <w:sz w:val="19"/>
+          <w:szCs w:val="19"/>
+        </w:rPr>
+        <w:lastRenderedPageBreak/>
+        <w:drawing>
+          <wp:inline distT="0" distB="0" distL="0" distR="0">
+            <wp:extent cx="5410200" cy="3981450"/>
+            <wp:effectExtent l="0" t="0" r="0" b="0"/>
+            <wp:docPr id="4" name="Picture 4"/>
+            <wp:cNvGraphicFramePr>
+              <a:graphicFrameLocks xmlns:a="http://schemas.openxmlformats.org/drawingml/2006/main" noChangeAspect="1"/>
+            </wp:cNvGraphicFramePr>
+            <a:graphic xmlns:a="http://schemas.openxmlformats.org/drawingml/2006/main">
+              <a:graphicData uri="http://schemas.openxmlformats.org/drawingml/2006/picture">
+                <pic:pic xmlns:pic="http://schemas.openxmlformats.org/drawingml/2006/picture">
+                  <pic:nvPicPr>
+                    <pic:cNvPr id="0" name="Picture 1"/>
+                    <pic:cNvPicPr>
+                      <a:picLocks noChangeAspect="1" noChangeArrowheads="1"/>
+                    </pic:cNvPicPr>
+                  </pic:nvPicPr>
+                  <pic:blipFill>
+                    <a:blip r:embed="rId6">
+                      <a:extLst>
+                        <a:ext uri="{28A0092B-C50C-407E-A947-70E740481C1C}">
+                          <a14:useLocalDpi xmlns:a14="http://schemas.microsoft.com/office/drawing/2010/main" val="0"/>
+                        </a:ext>
+                      </a:extLst>
+                    </a:blip>
+                    <a:srcRect/>
+                    <a:stretch>
+                      <a:fillRect/>
+                    </a:stretch>
+                  </pic:blipFill>
+                  <pic:spPr bwMode="auto">
+                    <a:xfrm>
+                      <a:off x="0" y="0"/>
+                      <a:ext cx="5410200" cy="3981450"/>
+                    </a:xfrm>
+                    <a:prstGeom prst="rect">
+                      <a:avLst/>
+                    </a:prstGeom>
+                    <a:noFill/>
+                    <a:ln>
+                      <a:noFill/>
+                    </a:ln>
+                  </pic:spPr>
+                </pic:pic>
+              </a:graphicData>
+            </a:graphic>
+          </wp:inline>
+        </w:drawing>
+      </w:r>
+    </w:p>
+    <w:p>
+      <w:pPr>
+        <w:autoSpaceDE w:val="0"/>
+        <w:autoSpaceDN w:val="0"/>
+        <w:adjustRightInd w:val="0"/>
+        <w:spacing w:after="0" w:line="240" w:lineRule="auto"/>
+        <w:jc w:val="center"/>
+        <w:rPr>
+          <w:rFonts w:cstheme="minorHAnsi"/>
+        </w:rPr>
+      </w:pPr>
+    </w:p>
+    <w:p>
+      <w:pPr>
+        <w:autoSpaceDE w:val="0"/>
+        <w:autoSpaceDN w:val="0"/>
+        <w:adjustRightInd w:val="0"/>
+        <w:spacing w:after="0" w:line="240" w:lineRule="auto"/>
+        <w:jc w:val="center"/>
+        <w:rPr>
+          <w:rFonts w:cstheme="minorHAnsi"/>
+        </w:rPr>
+      </w:pPr>
+      <w:r>
+        <w:rPr>
+          <w:rFonts w:cstheme="minorHAnsi"/>
+        </w:rPr>
+        <w:t>Hình 2. Kết quả test unit</w:t>
+      </w:r>
+    </w:p>
+    <w:p>
+      <w:pPr>
+        <w:autoSpaceDE w:val="0"/>
+        <w:autoSpaceDN w:val="0"/>
+        <w:adjustRightInd w:val="0"/>
+        <w:spacing w:after="0" w:line="240" w:lineRule="auto"/>
+        <w:jc w:val="center"/>
+        <w:rPr>
+          <w:rFonts w:cstheme="minorHAnsi"/>
+        </w:rPr>
+      </w:pPr>
+      <w:r>
+        <w:rPr>
+          <w:rFonts w:cstheme="minorHAnsi"/>
+          <w:noProof/>
+        </w:rPr>
+        <w:drawing>
+          <wp:inline distT="0" distB="0" distL="0" distR="0">
+            <wp:extent cx="6667500" cy="2190445"/>
+            <wp:effectExtent l="0" t="0" r="0" b="635"/>
+            <wp:docPr id="6" name="Picture 6"/>
+            <wp:cNvGraphicFramePr>
+              <a:graphicFrameLocks xmlns:a="http://schemas.openxmlformats.org/drawingml/2006/main" noChangeAspect="1"/>
+            </wp:cNvGraphicFramePr>
+            <a:graphic xmlns:a="http://schemas.openxmlformats.org/drawingml/2006/main">
+              <a:graphicData uri="http://schemas.openxmlformats.org/drawingml/2006/picture">
+                <pic:pic xmlns:pic="http://schemas.openxmlformats.org/drawingml/2006/picture">
+                  <pic:nvPicPr>
+                    <pic:cNvPr id="0" name="Picture 3"/>
+                    <pic:cNvPicPr>
+                      <a:picLocks noChangeAspect="1" noChangeArrowheads="1"/>
+                    </pic:cNvPicPr>
+                  </pic:nvPicPr>
+                  <pic:blipFill>
+                    <a:blip r:embed="rId7">
+                      <a:extLst>
+                        <a:ext uri="{28A0092B-C50C-407E-A947-70E740481C1C}">
+                          <a14:useLocalDpi xmlns:a14="http://schemas.microsoft.com/office/drawing/2010/main" val="0"/>
+                        </a:ext>
+                      </a:extLst>
+                    </a:blip>
+                    <a:srcRect/>
+                    <a:stretch>
+                      <a:fillRect/>
+                    </a:stretch>
+                  </pic:blipFill>
+                  <pic:spPr bwMode="auto">
+                    <a:xfrm>
+                      <a:off x="0" y="0"/>
+                      <a:ext cx="6677903" cy="2193863"/>
+                    </a:xfrm>
+                    <a:prstGeom prst="rect">
+                      <a:avLst/>
+                    </a:prstGeom>
+                    <a:noFill/>
+                    <a:ln>
+                      <a:noFill/>
+                    </a:ln>
+                  </pic:spPr>
+                </pic:pic>
+              </a:graphicData>
+            </a:graphic>
+          </wp:inline>
+        </w:drawing>
+      </w:r>
+    </w:p>
+    <w:p>
+      <w:pPr>
+        <w:jc w:val="center"/>
+        <w:rPr>
+          <w:rFonts w:cstheme="minorHAnsi"/>
+        </w:rPr>
+      </w:pPr>
+      <w:r>
+        <w:rPr>
+          <w:rFonts w:cstheme="minorHAnsi"/>
+        </w:rPr>
+        <w:t xml:space="preserve">Hình 3. Kết quả Code Coverage </w:t>
+      </w:r>
     </w:p>
     <w:p>
       <w:pPr>
@@ -2059,7 +3721,7 @@
                     </pic:cNvPicPr>
                   </pic:nvPicPr>
                   <pic:blipFill>
-                    <a:blip r:embed="rId6">
+                    <a:blip r:embed="rId8">
                       <a:extLst>
                         <a:ext uri="{28A0092B-C50C-407E-A947-70E740481C1C}">
                           <a14:useLocalDpi xmlns:a14="http://schemas.microsoft.com/office/drawing/2010/main" val="0"/>
@@ -2096,7 +3758,13 @@
         <w:jc w:val="center"/>
       </w:pPr>
       <w:r>
-        <w:t>Hình 2. Sơ đồ khối Flowchart và các đường đi được đánh số</w:t>
+        <w:t xml:space="preserve">Hình </w:t>
+      </w:r>
+      <w:r>
+        <w:t>4</w:t>
+      </w:r>
+      <w:r>
+        <w:t>. Sơ đồ khối Flowchart và các đường đi được đánh số</w:t>
       </w:r>
     </w:p>
     <w:p>
@@ -2174,8 +3842,6 @@
             <w:r>
               <w:t>s</w:t>
             </w:r>
-            <w:bookmarkStart w:id="0" w:name="_GoBack"/>
-            <w:bookmarkEnd w:id="0"/>
           </w:p>
         </w:tc>
       </w:tr>
@@ -2442,7 +4108,13 @@
         </w:tc>
       </w:tr>
     </w:tbl>
-    <w:p/>
+    <w:p>
+      <w:pPr>
+        <w:pStyle w:val="Heading1"/>
+      </w:pPr>
+      <w:bookmarkStart w:id="0" w:name="_GoBack"/>
+      <w:bookmarkEnd w:id="0"/>
+    </w:p>
     <w:sectPr>
       <w:pgSz w:w="12240" w:h="15840"/>
       <w:pgMar w:top="1440" w:right="1440" w:bottom="1440" w:left="1440" w:header="720" w:footer="720" w:gutter="0"/>

</xml_diff>